<commit_message>
Migration (brutale) à Foundation.
Permet d'être à peu près homogène avec dericbourg.net.

Reste à alléger la feuille de style pour ne garder que ce qui est utile.
</commit_message>
<xml_diff>
--- a/dericbourg_alban_cv.docx
+++ b/dericbourg_alban_cv.docx
@@ -60,7 +60,13 @@
       <w:bookmarkStart w:id="23" w:name="ippon-technologies-paris"/>
       <w:bookmarkEnd w:id="23"/>
       <w:r>
-        <w:t xml:space="preserve">Ippon technologies (Paris)</w:t>
+        <w:t xml:space="preserve">Ippon technologies</w:t>
+      </w:r>
+      <w:r>
+        <w:t xml:space="preserve"> </w:t>
+      </w:r>
+      <w:r>
+        <w:t xml:space="preserve">Paris</w:t>
       </w:r>
     </w:p>
     <w:p>
@@ -162,7 +168,7 @@
         <w:pStyle w:val="Definition"/>
       </w:pPr>
       <w:r>
-        <w:t xml:space="preserve">Application de gestion des publications d'œuvres</w:t>
+        <w:t xml:space="preserve">Application de gestion des sorties d'œuvres du catalogue UMGI.</w:t>
       </w:r>
     </w:p>
     <w:p>
@@ -189,7 +195,13 @@
       <w:bookmarkStart w:id="26" w:name="kleegroup-le-plessis-robinson-92"/>
       <w:bookmarkEnd w:id="26"/>
       <w:r>
-        <w:t xml:space="preserve">KleeGroup (Le Plessis-Robinson, 92)</w:t>
+        <w:t xml:space="preserve">KleeGroup</w:t>
+      </w:r>
+      <w:r>
+        <w:t xml:space="preserve"> </w:t>
+      </w:r>
+      <w:r>
+        <w:t xml:space="preserve">Le Plessis-Robinson, 92</w:t>
       </w:r>
     </w:p>
     <w:p>
@@ -957,7 +969,7 @@
     </w:lvl>
   </w:abstractNum>
   <w:abstractNum w:abstractNumId="990">
-    <w:nsid w:val="c5402a1b"/>
+    <w:nsid w:val="6f8defef"/>
     <w:multiLevelType w:val="multilevel"/>
     <w:lvl w:ilvl="0">
       <w:numFmt w:val="bullet"/>
@@ -1038,7 +1050,7 @@
     </w:lvl>
   </w:abstractNum>
   <w:abstractNum w:abstractNumId="991">
-    <w:nsid w:val="ef02ac86"/>
+    <w:nsid w:val="252b3a6e"/>
     <w:multiLevelType w:val="multilevel"/>
     <w:lvl w:ilvl="0">
       <w:numFmt w:val="bullet"/>

</xml_diff>

<commit_message>
J'ai réussi à écrire un truc qui marche en Python.
Pour une vraie application, j'aurai du boulot avant de m'y mettre par
contre...
</commit_message>
<xml_diff>
--- a/dericbourg_alban_cv.docx
+++ b/dericbourg_alban_cv.docx
@@ -660,7 +660,7 @@
         <w:pStyle w:val="Definition"/>
       </w:pPr>
       <w:r>
-        <w:t xml:space="preserve">Langages : Java, C#, HTML, CSS, SQL, PL/SQL, shell</w:t>
+        <w:t xml:space="preserve">Langages : Java, C#, Python, SQL, shell (Bash), HTML, CSS</w:t>
       </w:r>
       <w:r>
         <w:br w:type="textWrapping"/>
@@ -969,7 +969,7 @@
     </w:lvl>
   </w:abstractNum>
   <w:abstractNum w:abstractNumId="990">
-    <w:nsid w:val="6f8defef"/>
+    <w:nsid w:val="178c4986"/>
     <w:multiLevelType w:val="multilevel"/>
     <w:lvl w:ilvl="0">
       <w:numFmt w:val="bullet"/>
@@ -1050,7 +1050,7 @@
     </w:lvl>
   </w:abstractNum>
   <w:abstractNum w:abstractNumId="991">
-    <w:nsid w:val="252b3a6e"/>
+    <w:nsid w:val="8983032f"/>
     <w:multiLevelType w:val="multilevel"/>
     <w:lvl w:ilvl="0">
       <w:numFmt w:val="bullet"/>

</xml_diff>

<commit_message>
fix marges du PDF.
</commit_message>
<xml_diff>
--- a/dericbourg_alban_cv.docx
+++ b/dericbourg_alban_cv.docx
@@ -2,16 +2,16 @@
 <file path=word/document.xml><?xml version="1.0" encoding="utf-8"?>
 <w:document xmlns:w="http://schemas.openxmlformats.org/wordprocessingml/2006/main" xmlns:m="http://schemas.openxmlformats.org/officeDocument/2006/math" xmlns:r="http://schemas.openxmlformats.org/officeDocument/2006/relationships" xmlns:o="urn:schemas-microsoft-com:office:office" xmlns:v="urn:schemas-microsoft-com:vml" xmlns:w10="urn:schemas-microsoft-com:office:word" xmlns:a="http://schemas.openxmlformats.org/drawingml/2006/main" xmlns:pic="http://schemas.openxmlformats.org/drawingml/2006/picture" xmlns:wp="http://schemas.openxmlformats.org/drawingml/2006/wordprocessingDrawing">
   <w:body>
+    <w:bookmarkStart w:id="21" w:name="alban-dericbourg"/>
     <w:p>
       <w:pPr>
         <w:pStyle w:val="Heading1"/>
       </w:pPr>
-      <w:bookmarkStart w:id="21" w:name="alban-dericbourg"/>
-      <w:bookmarkEnd w:id="21"/>
       <w:r>
         <w:t xml:space="preserve">Alban Dericbourg</w:t>
       </w:r>
     </w:p>
+    <w:bookmarkEnd w:id="21"/>
     <w:p>
       <w:r>
         <w:pict>
@@ -34,16 +34,16 @@
         </w:pict>
       </w:r>
     </w:p>
+    <w:bookmarkStart w:id="22" w:name="expérience-professionnelle"/>
     <w:p>
       <w:pPr>
         <w:pStyle w:val="Heading2"/>
       </w:pPr>
-      <w:bookmarkStart w:id="22" w:name="expérience-professionnelle"/>
-      <w:bookmarkEnd w:id="22"/>
       <w:r>
         <w:t xml:space="preserve">Expérience professionnelle</w:t>
       </w:r>
     </w:p>
+    <w:bookmarkEnd w:id="22"/>
     <w:p>
       <w:pPr>
         <w:pStyle w:val="DefinitionTerm"/>
@@ -52,13 +52,12 @@
         <w:t xml:space="preserve">Depuis 2013</w:t>
       </w:r>
     </w:p>
+    <w:bookmarkStart w:id="23" w:name="ippon-technologies-paris"/>
     <w:p>
       <w:pPr>
         <w:pStyle w:val="Heading3"/>
         <w:pStyle w:val="Definition"/>
       </w:pPr>
-      <w:bookmarkStart w:id="23" w:name="ippon-technologies-paris"/>
-      <w:bookmarkEnd w:id="23"/>
       <w:r>
         <w:t xml:space="preserve">Ippon technologies</w:t>
       </w:r>
@@ -69,13 +68,13 @@
         <w:t xml:space="preserve">Paris</w:t>
       </w:r>
     </w:p>
+    <w:bookmarkEnd w:id="23"/>
+    <w:bookmarkStart w:id="24" w:name="darty-depuis-juil.-2013-ingénieur-études-et-développement"/>
     <w:p>
       <w:pPr>
         <w:pStyle w:val="Heading4"/>
         <w:pStyle w:val="Definition"/>
       </w:pPr>
-      <w:bookmarkStart w:id="24" w:name="darty-depuis-juil.-2013-ingénieur-études-et-développement"/>
-      <w:bookmarkEnd w:id="24"/>
       <w:r>
         <w:t xml:space="preserve">Darty (depuis juil. 2013)</w:t>
       </w:r>
@@ -86,12 +85,13 @@
         <w:t xml:space="preserve">Ingénieur études et développement</w:t>
       </w:r>
     </w:p>
+    <w:bookmarkEnd w:id="24"/>
     <w:p>
       <w:pPr>
         <w:pStyle w:val="Compact"/>
         <w:pStyle w:val="Definition"/>
         <w:numPr>
-          <w:numId w:val="1001"/>
+          <w:numId w:val="2"/>
           <w:ilvl w:val="0"/>
         </w:numPr>
       </w:pPr>
@@ -104,7 +104,7 @@
         <w:pStyle w:val="Compact"/>
         <w:pStyle w:val="Definition"/>
         <w:numPr>
-          <w:numId w:val="1002"/>
+          <w:numId w:val="3"/>
           <w:ilvl w:val="1"/>
         </w:numPr>
       </w:pPr>
@@ -117,7 +117,7 @@
         <w:pStyle w:val="Compact"/>
         <w:pStyle w:val="Definition"/>
         <w:numPr>
-          <w:numId w:val="1002"/>
+          <w:numId w:val="3"/>
           <w:ilvl w:val="1"/>
         </w:numPr>
       </w:pPr>
@@ -130,7 +130,7 @@
         <w:pStyle w:val="Compact"/>
         <w:pStyle w:val="Definition"/>
         <w:numPr>
-          <w:numId w:val="1001"/>
+          <w:numId w:val="2"/>
           <w:ilvl w:val="0"/>
         </w:numPr>
       </w:pPr>
@@ -146,13 +146,12 @@
         <w:t xml:space="preserve">Environnement : Dropwizard, Guice, Java 7, FreeMarker, Guava, Jackson, Jersey, JDBI, Maven, Gradle, DB2, YourKit, Google Charts, AngularJS, Grunt, Bower, Liquibase, Elasticsearch, Logstash, Kibana, Graphite</w:t>
       </w:r>
     </w:p>
+    <w:bookmarkStart w:id="25" w:name="digiplug-déc.-2012---juil.-2013-ingénieur-études-et-développement"/>
     <w:p>
       <w:pPr>
         <w:pStyle w:val="Heading4"/>
         <w:pStyle w:val="Definition"/>
       </w:pPr>
-      <w:bookmarkStart w:id="25" w:name="digiplug-déc.-2012---juil.-2013-ingénieur-études-et-développement"/>
-      <w:bookmarkEnd w:id="25"/>
       <w:r>
         <w:t xml:space="preserve">Digiplug (déc. 2012 - juil. 2013)</w:t>
       </w:r>
@@ -163,6 +162,7 @@
         <w:t xml:space="preserve">Ingénieur études et développement</w:t>
       </w:r>
     </w:p>
+    <w:bookmarkEnd w:id="25"/>
     <w:p>
       <w:pPr>
         <w:pStyle w:val="Definition"/>
@@ -187,13 +187,12 @@
         <w:t xml:space="preserve">2009 - 2013</w:t>
       </w:r>
     </w:p>
+    <w:bookmarkStart w:id="26" w:name="kleegroup-le-plessis-robinson-92"/>
     <w:p>
       <w:pPr>
         <w:pStyle w:val="Heading3"/>
         <w:pStyle w:val="Definition"/>
       </w:pPr>
-      <w:bookmarkStart w:id="26" w:name="kleegroup-le-plessis-robinson-92"/>
-      <w:bookmarkEnd w:id="26"/>
       <w:r>
         <w:t xml:space="preserve">KleeGroup</w:t>
       </w:r>
@@ -204,6 +203,7 @@
         <w:t xml:space="preserve">Le Plessis-Robinson, 92</w:t>
       </w:r>
     </w:p>
+    <w:bookmarkEnd w:id="26"/>
     <w:p>
       <w:pPr>
         <w:pStyle w:val="Definition"/>
@@ -212,13 +212,12 @@
         <w:t xml:space="preserve">Participation à la conception technique et au développement d'applications de gestion</w:t>
       </w:r>
     </w:p>
+    <w:bookmarkStart w:id="27" w:name="archives-nationales-2009---2013-ingénieur-études-et-développement-puis-référent-technique"/>
     <w:p>
       <w:pPr>
         <w:pStyle w:val="Heading4"/>
         <w:pStyle w:val="Definition"/>
       </w:pPr>
-      <w:bookmarkStart w:id="27" w:name="archives-nationales-2009---2013-ingénieur-études-et-développement-puis-référent-technique"/>
-      <w:bookmarkEnd w:id="27"/>
       <w:r>
         <w:t xml:space="preserve">Archives Nationales (2009 - 2013)</w:t>
       </w:r>
@@ -229,6 +228,7 @@
         <w:t xml:space="preserve">Ingénieur études et développement puis référent technique</w:t>
       </w:r>
     </w:p>
+    <w:bookmarkEnd w:id="27"/>
     <w:p>
       <w:pPr>
         <w:pStyle w:val="Definition"/>
@@ -242,7 +242,7 @@
         <w:pStyle w:val="Compact"/>
         <w:pStyle w:val="Definition"/>
         <w:numPr>
-          <w:numId w:val="1003"/>
+          <w:numId w:val="4"/>
           <w:ilvl w:val="0"/>
         </w:numPr>
       </w:pPr>
@@ -255,7 +255,7 @@
         <w:pStyle w:val="Compact"/>
         <w:pStyle w:val="Definition"/>
         <w:numPr>
-          <w:numId w:val="1003"/>
+          <w:numId w:val="4"/>
           <w:ilvl w:val="0"/>
         </w:numPr>
       </w:pPr>
@@ -268,7 +268,7 @@
         <w:pStyle w:val="Compact"/>
         <w:pStyle w:val="Definition"/>
         <w:numPr>
-          <w:numId w:val="1003"/>
+          <w:numId w:val="4"/>
           <w:ilvl w:val="0"/>
         </w:numPr>
       </w:pPr>
@@ -281,7 +281,7 @@
         <w:pStyle w:val="Compact"/>
         <w:pStyle w:val="Definition"/>
         <w:numPr>
-          <w:numId w:val="1003"/>
+          <w:numId w:val="4"/>
           <w:ilvl w:val="0"/>
         </w:numPr>
       </w:pPr>
@@ -297,13 +297,12 @@
         <w:t xml:space="preserve">Environnement : Java 6 (framework propriétaire), Tomcat / JBoss, Maven 2, Solr, Oracle, Subversion, .Net 3.5 compact sur périphériques mobiles</w:t>
       </w:r>
     </w:p>
+    <w:bookmarkStart w:id="28" w:name="vinci-park-2011---2012-référent-technique-en-binôme"/>
     <w:p>
       <w:pPr>
         <w:pStyle w:val="Heading4"/>
         <w:pStyle w:val="Definition"/>
       </w:pPr>
-      <w:bookmarkStart w:id="28" w:name="vinci-park-2011---2012-référent-technique-en-binôme"/>
-      <w:bookmarkEnd w:id="28"/>
       <w:r>
         <w:t xml:space="preserve">Vinci Park (2011 - 2012)</w:t>
       </w:r>
@@ -314,6 +313,7 @@
         <w:t xml:space="preserve">Référent technique (en binôme)</w:t>
       </w:r>
     </w:p>
+    <w:bookmarkEnd w:id="28"/>
     <w:p>
       <w:pPr>
         <w:pStyle w:val="Definition"/>
@@ -327,7 +327,7 @@
         <w:pStyle w:val="Compact"/>
         <w:pStyle w:val="Definition"/>
         <w:numPr>
-          <w:numId w:val="1004"/>
+          <w:numId w:val="5"/>
           <w:ilvl w:val="0"/>
         </w:numPr>
       </w:pPr>
@@ -340,7 +340,7 @@
         <w:pStyle w:val="Compact"/>
         <w:pStyle w:val="Definition"/>
         <w:numPr>
-          <w:numId w:val="1004"/>
+          <w:numId w:val="5"/>
           <w:ilvl w:val="0"/>
         </w:numPr>
       </w:pPr>
@@ -353,7 +353,7 @@
         <w:pStyle w:val="Compact"/>
         <w:pStyle w:val="Definition"/>
         <w:numPr>
-          <w:numId w:val="1004"/>
+          <w:numId w:val="5"/>
           <w:ilvl w:val="0"/>
         </w:numPr>
       </w:pPr>
@@ -369,13 +369,12 @@
         <w:t xml:space="preserve">Environnement : .Net 4 (framework propriétaire), SQL Server 2008R2, Visual Studio 2010, PowerDesigner, CruiseControl, TFS</w:t>
       </w:r>
     </w:p>
+    <w:bookmarkStart w:id="29" w:name="spark-archives-février---avril-2012-ingénieur-études-et-développement"/>
     <w:p>
       <w:pPr>
         <w:pStyle w:val="Heading4"/>
         <w:pStyle w:val="Definition"/>
       </w:pPr>
-      <w:bookmarkStart w:id="29" w:name="spark-archives-février---avril-2012-ingénieur-études-et-développement"/>
-      <w:bookmarkEnd w:id="29"/>
       <w:r>
         <w:t xml:space="preserve">Spark Archives (février - avril 2012)</w:t>
       </w:r>
@@ -386,6 +385,7 @@
         <w:t xml:space="preserve">Ingénieur études et développement</w:t>
       </w:r>
     </w:p>
+    <w:bookmarkEnd w:id="29"/>
     <w:p>
       <w:pPr>
         <w:pStyle w:val="Definition"/>
@@ -399,7 +399,7 @@
         <w:pStyle w:val="Compact"/>
         <w:pStyle w:val="Definition"/>
         <w:numPr>
-          <w:numId w:val="1005"/>
+          <w:numId w:val="6"/>
           <w:ilvl w:val="0"/>
         </w:numPr>
       </w:pPr>
@@ -412,7 +412,7 @@
         <w:pStyle w:val="Compact"/>
         <w:pStyle w:val="Definition"/>
         <w:numPr>
-          <w:numId w:val="1005"/>
+          <w:numId w:val="6"/>
           <w:ilvl w:val="0"/>
         </w:numPr>
       </w:pPr>
@@ -428,23 +428,23 @@
         <w:t xml:space="preserve">Environnement : Java, JAXB, Maven 3, Jersey, Git</w:t>
       </w:r>
     </w:p>
+    <w:bookmarkStart w:id="30" w:name="transverse"/>
     <w:p>
       <w:pPr>
         <w:pStyle w:val="Heading4"/>
         <w:pStyle w:val="Definition"/>
       </w:pPr>
-      <w:bookmarkStart w:id="30" w:name="transverse"/>
-      <w:bookmarkEnd w:id="30"/>
       <w:r>
         <w:t xml:space="preserve">Transverse</w:t>
       </w:r>
     </w:p>
+    <w:bookmarkEnd w:id="30"/>
     <w:p>
       <w:pPr>
         <w:pStyle w:val="Compact"/>
         <w:pStyle w:val="Definition"/>
         <w:numPr>
-          <w:numId w:val="1006"/>
+          <w:numId w:val="7"/>
           <w:ilvl w:val="0"/>
         </w:numPr>
       </w:pPr>
@@ -457,7 +457,7 @@
         <w:pStyle w:val="Compact"/>
         <w:pStyle w:val="Definition"/>
         <w:numPr>
-          <w:numId w:val="1006"/>
+          <w:numId w:val="7"/>
           <w:ilvl w:val="0"/>
         </w:numPr>
       </w:pPr>
@@ -473,17 +473,17 @@
         <w:t xml:space="preserve">2009</w:t>
       </w:r>
     </w:p>
+    <w:bookmarkStart w:id="31" w:name="supélec"/>
     <w:p>
       <w:pPr>
         <w:pStyle w:val="Heading3"/>
         <w:pStyle w:val="Definition"/>
       </w:pPr>
-      <w:bookmarkStart w:id="31" w:name="supélec"/>
-      <w:bookmarkEnd w:id="31"/>
       <w:r>
         <w:t xml:space="preserve">Supélec</w:t>
       </w:r>
     </w:p>
+    <w:bookmarkEnd w:id="31"/>
     <w:p>
       <w:pPr>
         <w:pStyle w:val="Definition"/>
@@ -506,16 +506,16 @@
         <w:t xml:space="preserve">Environnement : Python, OpenLDAP, SVN</w:t>
       </w:r>
     </w:p>
+    <w:bookmarkStart w:id="32" w:name="formation"/>
     <w:p>
       <w:pPr>
         <w:pStyle w:val="Heading2"/>
       </w:pPr>
-      <w:bookmarkStart w:id="32" w:name="formation"/>
-      <w:bookmarkEnd w:id="32"/>
       <w:r>
         <w:t xml:space="preserve">Formation</w:t>
       </w:r>
     </w:p>
+    <w:bookmarkEnd w:id="32"/>
     <w:p>
       <w:pPr>
         <w:pStyle w:val="DefinitionTerm"/>
@@ -526,7 +526,6 @@
     </w:p>
     <w:p>
       <w:pPr>
-        <w:pStyle w:val="Compact"/>
         <w:pStyle w:val="Definition"/>
       </w:pPr>
       <w:r>
@@ -543,7 +542,6 @@
     </w:p>
     <w:p>
       <w:pPr>
-        <w:pStyle w:val="Compact"/>
         <w:pStyle w:val="Definition"/>
       </w:pPr>
       <w:r>
@@ -560,7 +558,6 @@
     </w:p>
     <w:p>
       <w:pPr>
-        <w:pStyle w:val="Compact"/>
         <w:pStyle w:val="Definition"/>
       </w:pPr>
       <w:r>
@@ -577,7 +574,6 @@
     </w:p>
     <w:p>
       <w:pPr>
-        <w:pStyle w:val="Compact"/>
         <w:pStyle w:val="Definition"/>
       </w:pPr>
       <w:r>
@@ -609,7 +605,6 @@
     </w:p>
     <w:p>
       <w:pPr>
-        <w:pStyle w:val="Compact"/>
         <w:pStyle w:val="Definition"/>
       </w:pPr>
       <w:r>
@@ -635,23 +630,22 @@
     </w:p>
     <w:p>
       <w:pPr>
-        <w:pStyle w:val="Compact"/>
         <w:pStyle w:val="Definition"/>
       </w:pPr>
       <w:r>
         <w:t xml:space="preserve">Classe préparatoire aux grandes écoles (lycée Montesquieu, Le Mans), PCSI/PSI</w:t>
       </w:r>
     </w:p>
+    <w:bookmarkStart w:id="33" w:name="compétences"/>
     <w:p>
       <w:pPr>
         <w:pStyle w:val="Heading2"/>
       </w:pPr>
-      <w:bookmarkStart w:id="33" w:name="compétences"/>
-      <w:bookmarkEnd w:id="33"/>
       <w:r>
         <w:t xml:space="preserve">Compétences</w:t>
       </w:r>
     </w:p>
+    <w:bookmarkEnd w:id="33"/>
     <w:p>
       <w:pPr>
         <w:pStyle w:val="DefinitionTerm"/>
@@ -662,7 +656,6 @@
     </w:p>
     <w:p>
       <w:pPr>
-        <w:pStyle w:val="Compact"/>
         <w:pStyle w:val="Definition"/>
       </w:pPr>
       <w:r>
@@ -703,7 +696,6 @@
     </w:p>
     <w:p>
       <w:pPr>
-        <w:pStyle w:val="Compact"/>
         <w:pStyle w:val="Definition"/>
       </w:pPr>
       <w:r>
@@ -716,16 +708,16 @@
         <w:t xml:space="preserve">Espagnol : scolaire (lu, écrit)</w:t>
       </w:r>
     </w:p>
+    <w:bookmarkStart w:id="34" w:name="événements"/>
     <w:p>
       <w:pPr>
         <w:pStyle w:val="Heading2"/>
       </w:pPr>
-      <w:bookmarkStart w:id="34" w:name="événements"/>
-      <w:bookmarkEnd w:id="34"/>
       <w:r>
         <w:t xml:space="preserve">Événements</w:t>
       </w:r>
     </w:p>
+    <w:bookmarkEnd w:id="34"/>
     <w:p>
       <w:pPr>
         <w:pStyle w:val="DefinitionTerm"/>
@@ -736,7 +728,6 @@
     </w:p>
     <w:p>
       <w:pPr>
-        <w:pStyle w:val="Compact"/>
         <w:pStyle w:val="Definition"/>
       </w:pPr>
       <w:r>
@@ -753,7 +744,6 @@
     </w:p>
     <w:p>
       <w:pPr>
-        <w:pStyle w:val="Compact"/>
         <w:pStyle w:val="Definition"/>
       </w:pPr>
       <w:r>
@@ -770,7 +760,6 @@
     </w:p>
     <w:p>
       <w:pPr>
-        <w:pStyle w:val="Compact"/>
         <w:pStyle w:val="Definition"/>
       </w:pPr>
       <w:r>
@@ -787,23 +776,22 @@
     </w:p>
     <w:p>
       <w:pPr>
-        <w:pStyle w:val="Compact"/>
         <w:pStyle w:val="Definition"/>
       </w:pPr>
       <w:r>
         <w:t xml:space="preserve">Participation à Devoxx France (3j.)</w:t>
       </w:r>
     </w:p>
+    <w:bookmarkStart w:id="35" w:name="divers"/>
     <w:p>
       <w:pPr>
         <w:pStyle w:val="Heading2"/>
       </w:pPr>
-      <w:bookmarkStart w:id="35" w:name="divers"/>
-      <w:bookmarkEnd w:id="35"/>
       <w:r>
         <w:t xml:space="preserve">Divers</w:t>
       </w:r>
     </w:p>
+    <w:bookmarkEnd w:id="35"/>
     <w:p>
       <w:pPr>
         <w:pStyle w:val="DefinitionTerm"/>
@@ -882,7 +870,6 @@
         </w:r>
       </w:hyperlink>
     </w:p>
-    <w:sectPr/>
   </w:body>
 </w:document>
 </file>
@@ -894,7 +881,7 @@
 <file path=word/numbering.xml><?xml version="1.0" encoding="utf-8"?>
 <w:numbering xmlns:w="http://schemas.openxmlformats.org/wordprocessingml/2006/main">
   <w:abstractNum w:abstractNumId="0">
-    <w:nsid w:val="e17f69ba"/>
+    <w:nsid w:val="b79daec7"/>
     <w:multiLevelType w:val="multilevel"/>
     <w:lvl w:ilvl="0">
       <w:numFmt w:val="bullet"/>
@@ -974,89 +961,8 @@
       </w:pPr>
     </w:lvl>
   </w:abstractNum>
-  <w:abstractNum w:abstractNumId="990">
-    <w:nsid w:val="7fb3192d"/>
-    <w:multiLevelType w:val="multilevel"/>
-    <w:lvl w:ilvl="0">
-      <w:numFmt w:val="bullet"/>
-      <w:lvlText w:val=" "/>
-      <w:lvlJc w:val="left"/>
-      <w:pPr>
-        <w:tabs>
-          <w:tab w:val="num" w:pos="0"/>
-        </w:tabs>
-        <w:ind w:left="480" w:hanging="480"/>
-      </w:pPr>
-    </w:lvl>
-    <w:lvl w:ilvl="1">
-      <w:numFmt w:val="bullet"/>
-      <w:lvlText w:val=" "/>
-      <w:lvlJc w:val="left"/>
-      <w:pPr>
-        <w:tabs>
-          <w:tab w:val="num" w:pos="720"/>
-        </w:tabs>
-        <w:ind w:left="1200" w:hanging="480"/>
-      </w:pPr>
-    </w:lvl>
-    <w:lvl w:ilvl="2">
-      <w:numFmt w:val="bullet"/>
-      <w:lvlText w:val=" "/>
-      <w:lvlJc w:val="left"/>
-      <w:pPr>
-        <w:tabs>
-          <w:tab w:val="num" w:pos="1440"/>
-        </w:tabs>
-        <w:ind w:left="1920" w:hanging="480"/>
-      </w:pPr>
-    </w:lvl>
-    <w:lvl w:ilvl="3">
-      <w:numFmt w:val="bullet"/>
-      <w:lvlText w:val=" "/>
-      <w:lvlJc w:val="left"/>
-      <w:pPr>
-        <w:tabs>
-          <w:tab w:val="num" w:pos="2160"/>
-        </w:tabs>
-        <w:ind w:left="2640" w:hanging="480"/>
-      </w:pPr>
-    </w:lvl>
-    <w:lvl w:ilvl="4">
-      <w:numFmt w:val="bullet"/>
-      <w:lvlText w:val=" "/>
-      <w:lvlJc w:val="left"/>
-      <w:pPr>
-        <w:tabs>
-          <w:tab w:val="num" w:pos="2880"/>
-        </w:tabs>
-        <w:ind w:left="3360" w:hanging="480"/>
-      </w:pPr>
-    </w:lvl>
-    <w:lvl w:ilvl="5">
-      <w:numFmt w:val="bullet"/>
-      <w:lvlText w:val=" "/>
-      <w:lvlJc w:val="left"/>
-      <w:pPr>
-        <w:tabs>
-          <w:tab w:val="num" w:pos="3600"/>
-        </w:tabs>
-        <w:ind w:left="4080" w:hanging="480"/>
-      </w:pPr>
-    </w:lvl>
-    <w:lvl w:ilvl="6">
-      <w:numFmt w:val="bullet"/>
-      <w:lvlText w:val=" "/>
-      <w:lvlJc w:val="left"/>
-      <w:pPr>
-        <w:tabs>
-          <w:tab w:val="num" w:pos="4320"/>
-        </w:tabs>
-        <w:ind w:left="4800" w:hanging="480"/>
-      </w:pPr>
-    </w:lvl>
-  </w:abstractNum>
-  <w:abstractNum w:abstractNumId="991">
-    <w:nsid w:val="8da233a7"/>
+  <w:abstractNum w:abstractNumId="2">
+    <w:nsid w:val="11925b91"/>
     <w:multiLevelType w:val="multilevel"/>
     <w:lvl w:ilvl="0">
       <w:numFmt w:val="bullet"/>
@@ -1139,26 +1045,23 @@
   <w:num w:numId="1">
     <w:abstractNumId w:val="0"/>
   </w:num>
-  <w:num w:numId="1000">
-    <w:abstractNumId w:val="990"/>
+  <w:num w:numId="2">
+    <w:abstractNumId w:val="2"/>
   </w:num>
-  <w:num w:numId="1001">
-    <w:abstractNumId w:val="991"/>
+  <w:num w:numId="3">
+    <w:abstractNumId w:val="2"/>
   </w:num>
-  <w:num w:numId="1002">
-    <w:abstractNumId w:val="991"/>
+  <w:num w:numId="4">
+    <w:abstractNumId w:val="2"/>
   </w:num>
-  <w:num w:numId="1003">
-    <w:abstractNumId w:val="991"/>
+  <w:num w:numId="5">
+    <w:abstractNumId w:val="2"/>
   </w:num>
-  <w:num w:numId="1004">
-    <w:abstractNumId w:val="991"/>
+  <w:num w:numId="6">
+    <w:abstractNumId w:val="2"/>
   </w:num>
-  <w:num w:numId="1005">
-    <w:abstractNumId w:val="991"/>
-  </w:num>
-  <w:num w:numId="1006">
-    <w:abstractNumId w:val="991"/>
+  <w:num w:numId="7">
+    <w:abstractNumId w:val="2"/>
   </w:num>
 </w:numbering>
 </file>
@@ -1216,24 +1119,8 @@
       <w:szCs w:val="36"/>
     </w:rPr>
   </w:style>
-  <w:style w:type="paragraph" w:styleId="Subtitle">
-    <w:name w:val="Subtitle"/>
-    <w:basedOn w:val="Title"/>
-    <w:next w:val="Normal"/>
-    <w:qFormat/>
-    <w:pPr>
-      <w:keepNext/>
-      <w:keepLines/>
-      <w:spacing w:before="240" w:after="240"/>
-      <w:jc w:val="center"/>
-    </w:pPr>
-    <w:rPr>
-      <w:sz w:val="30"/>
-      <w:szCs w:val="30"/>
-    </w:rPr>
-  </w:style>
-  <w:style w:type="paragraph" w:styleId="Author">
-    <w:name w:val="Author"/>
+  <w:style w:type="paragraph" w:styleId="Authors">
+    <w:name w:val="Authors"/>
     <w:next w:val="Normal"/>
     <w:qFormat/>
     <w:pPr>
@@ -1251,29 +1138,6 @@
       <w:keepLines/>
       <w:jc w:val="center"/>
     </w:pPr>
-  </w:style>
-  <w:style w:type="paragraph" w:styleId="Abstract">
-    <w:name w:val="Abstract"/>
-    <w:basedOn w:val="Normal"/>
-    <w:next w:val="Normal"/>
-    <w:qFormat/>
-    <w:pPr>
-      <w:keepNext/>
-      <w:keepLines/>
-      <w:spacing w:before="300" w:after="300"/>
-    </w:pPr>
-    <w:rPr>
-      <w:sz w:val="20"/>
-      <w:szCs w:val="20"/>
-    </w:rPr>
-  </w:style>
-  <w:style w:type="paragraph" w:styleId="Bibliography">
-    <w:name w:val="Bibliography"/>
-    <w:basedOn w:val="Normal"/>
-    <w:next w:val="Bibliography"/>
-    <w:qFormat/>
-    <w:pPr/>
-    <w:rPr/>
   </w:style>
   <w:style w:type="paragraph" w:styleId="Heading1">
     <w:name w:val="Heading 1"/>
@@ -1292,8 +1156,8 @@
       <w:b/>
       <w:bCs/>
       <w:color w:val="345A8A" w:themeColor="accent1" w:themeShade="B5"/>
-      <w:sz w:val="32"/>
-      <w:szCs w:val="32"/>
+      <w:sz w:val="36"/>
+      <w:szCs w:val="36"/>
     </w:rPr>
   </w:style>
   <w:style w:type="paragraph" w:styleId="Heading2">
@@ -1502,112 +1366,6 @@
     <w:rPr>
       <w:color w:val="4F81BD" w:themeColor="accent1"/>
     </w:rPr>
-  </w:style>
-  <w:style w:type="paragraph" w:customStyle="1" w:styleId="SourceCode">
-    <w:name w:val="Source Code"/>
-    <w:basedOn w:val="Normal"/>
-    <w:link w:val="VerbatimChar"/>
-    <w:pPr>
-      <w:wordWrap w:val="off"/>
-    </w:pPr>
-  </w:style>
-  <w:style w:type="character" w:customStyle="1" w:styleId="KeywordTok">
-    <w:name w:val="KeywordTok"/>
-    <w:basedOn w:val="VerbatimChar"/>
-    <w:rPr>
-      <w:color w:val="007020"/>
-      <w:b/>
-    </w:rPr>
-  </w:style>
-  <w:style w:type="character" w:customStyle="1" w:styleId="DataTypeTok">
-    <w:name w:val="DataTypeTok"/>
-    <w:basedOn w:val="VerbatimChar"/>
-    <w:rPr>
-      <w:color w:val="902000"/>
-    </w:rPr>
-  </w:style>
-  <w:style w:type="character" w:customStyle="1" w:styleId="DecValTok">
-    <w:name w:val="DecValTok"/>
-    <w:basedOn w:val="VerbatimChar"/>
-    <w:rPr>
-      <w:color w:val="40a070"/>
-    </w:rPr>
-  </w:style>
-  <w:style w:type="character" w:customStyle="1" w:styleId="BaseNTok">
-    <w:name w:val="BaseNTok"/>
-    <w:basedOn w:val="VerbatimChar"/>
-    <w:rPr>
-      <w:color w:val="40a070"/>
-    </w:rPr>
-  </w:style>
-  <w:style w:type="character" w:customStyle="1" w:styleId="FloatTok">
-    <w:name w:val="FloatTok"/>
-    <w:basedOn w:val="VerbatimChar"/>
-    <w:rPr>
-      <w:color w:val="40a070"/>
-    </w:rPr>
-  </w:style>
-  <w:style w:type="character" w:customStyle="1" w:styleId="CharTok">
-    <w:name w:val="CharTok"/>
-    <w:basedOn w:val="VerbatimChar"/>
-    <w:rPr>
-      <w:color w:val="4070a0"/>
-    </w:rPr>
-  </w:style>
-  <w:style w:type="character" w:customStyle="1" w:styleId="StringTok">
-    <w:name w:val="StringTok"/>
-    <w:basedOn w:val="VerbatimChar"/>
-    <w:rPr>
-      <w:color w:val="4070a0"/>
-    </w:rPr>
-  </w:style>
-  <w:style w:type="character" w:customStyle="1" w:styleId="CommentTok">
-    <w:name w:val="CommentTok"/>
-    <w:basedOn w:val="VerbatimChar"/>
-    <w:rPr>
-      <w:color w:val="60a0b0"/>
-      <w:i/>
-    </w:rPr>
-  </w:style>
-  <w:style w:type="character" w:customStyle="1" w:styleId="OtherTok">
-    <w:name w:val="OtherTok"/>
-    <w:basedOn w:val="VerbatimChar"/>
-    <w:rPr>
-      <w:color w:val="007020"/>
-    </w:rPr>
-  </w:style>
-  <w:style w:type="character" w:customStyle="1" w:styleId="AlertTok">
-    <w:name w:val="AlertTok"/>
-    <w:basedOn w:val="VerbatimChar"/>
-    <w:rPr>
-      <w:color w:val="ff0000"/>
-      <w:b/>
-    </w:rPr>
-  </w:style>
-  <w:style w:type="character" w:customStyle="1" w:styleId="FunctionTok">
-    <w:name w:val="FunctionTok"/>
-    <w:basedOn w:val="VerbatimChar"/>
-    <w:rPr>
-      <w:color w:val="06287e"/>
-    </w:rPr>
-  </w:style>
-  <w:style w:type="character" w:customStyle="1" w:styleId="RegionMarkerTok">
-    <w:name w:val="RegionMarkerTok"/>
-    <w:basedOn w:val="VerbatimChar"/>
-    <w:rPr/>
-  </w:style>
-  <w:style w:type="character" w:customStyle="1" w:styleId="ErrorTok">
-    <w:name w:val="ErrorTok"/>
-    <w:basedOn w:val="VerbatimChar"/>
-    <w:rPr>
-      <w:color w:val="ff0000"/>
-      <w:b/>
-    </w:rPr>
-  </w:style>
-  <w:style w:type="character" w:customStyle="1" w:styleId="NormalTok">
-    <w:name w:val="NormalTok"/>
-    <w:basedOn w:val="VerbatimChar"/>
-    <w:rPr/>
   </w:style>
   <w:style w:type="paragraph" w:customStyle="1" w:styleId="SourceCode">
     <w:name w:val="Source Code"/>

</xml_diff>

<commit_message>
Nouvelle mission : RATP.
Première description succinte à partir de l'appel d'offre
</commit_message>
<xml_diff>
--- a/dericbourg_alban_cv.docx
+++ b/dericbourg_alban_cv.docx
@@ -69,14 +69,14 @@
       </w:r>
     </w:p>
     <w:bookmarkEnd w:id="23"/>
-    <w:bookmarkStart w:id="24" w:name="darty-depuis-juil.-2013-ingénieur-études-et-développement"/>
+    <w:bookmarkStart w:id="24" w:name="ratp-depuis-oct.-2014-ingénieur-études-et-développement"/>
     <w:p>
       <w:pPr>
         <w:pStyle w:val="Heading4"/>
         <w:pStyle w:val="Definition"/>
       </w:pPr>
       <w:r>
-        <w:t xml:space="preserve">Darty (depuis juil. 2013)</w:t>
+        <w:t xml:space="preserve">RATP (depuis oct. 2014)</w:t>
       </w:r>
       <w:r>
         <w:t xml:space="preserve"> </w:t>
@@ -96,33 +96,7 @@
         </w:numPr>
       </w:pPr>
       <w:r>
-        <w:t xml:space="preserve">Participation à la refonte du SI en micro-services :</w:t>
-      </w:r>
-    </w:p>
-    <w:p>
-      <w:pPr>
-        <w:pStyle w:val="Compact"/>
-        <w:pStyle w:val="Definition"/>
-        <w:numPr>
-          <w:numId w:val="3"/>
-          <w:ilvl w:val="1"/>
-        </w:numPr>
-      </w:pPr>
-      <w:r>
-        <w:t xml:space="preserve">Brique de disponibilité (capacité de Darty à fournir les produits aux clients) avec forte contrainte de performances</w:t>
-      </w:r>
-    </w:p>
-    <w:p>
-      <w:pPr>
-        <w:pStyle w:val="Compact"/>
-        <w:pStyle w:val="Definition"/>
-        <w:numPr>
-          <w:numId w:val="3"/>
-          <w:ilvl w:val="1"/>
-        </w:numPr>
-      </w:pPr>
-      <w:r>
-        <w:t xml:space="preserve">Brique OMS (gestion du cycle de vie des commandes)</w:t>
+        <w:t xml:space="preserve">Refonte de l'usine logicielle</w:t>
       </w:r>
     </w:p>
     <w:p>
@@ -135,25 +109,25 @@
         </w:numPr>
       </w:pPr>
       <w:r>
-        <w:t xml:space="preserve">Mise en place de monitoring (logs et métriques applicatives)</w:t>
-      </w:r>
-    </w:p>
-    <w:p>
-      <w:pPr>
-        <w:pStyle w:val="Definition"/>
-      </w:pPr>
-      <w:r>
-        <w:t xml:space="preserve">Environnement : Dropwizard, Guice, Java 7, FreeMarker, Guava, Jackson, Jersey, JDBI, Maven, Gradle, DB2, YourKit, Google Charts, AngularJS, Grunt, Bower, Liquibase, Elasticsearch, Logstash, Kibana, Graphite</w:t>
-      </w:r>
-    </w:p>
-    <w:bookmarkStart w:id="25" w:name="digiplug-déc.-2012---juil.-2013-ingénieur-études-et-développement"/>
+        <w:t xml:space="preserve">Maintien / évolution du socle technique « application web »</w:t>
+      </w:r>
+    </w:p>
+    <w:p>
+      <w:pPr>
+        <w:pStyle w:val="Definition"/>
+      </w:pPr>
+      <w:r>
+        <w:t xml:space="preserve">Environnement : Jenkins, Sonar, Artifactory, Redmine, Android, Play! Framework</w:t>
+      </w:r>
+    </w:p>
+    <w:bookmarkStart w:id="25" w:name="darty-juil.-2013---oct.-2014-ingénieur-études-et-développement"/>
     <w:p>
       <w:pPr>
         <w:pStyle w:val="Heading4"/>
         <w:pStyle w:val="Definition"/>
       </w:pPr>
       <w:r>
-        <w:t xml:space="preserve">Digiplug (déc. 2012 - juil. 2013)</w:t>
+        <w:t xml:space="preserve">Darty (juil. 2013 - oct. 2014)</w:t>
       </w:r>
       <w:r>
         <w:t xml:space="preserve"> </w:t>
@@ -165,76 +139,15 @@
     <w:bookmarkEnd w:id="25"/>
     <w:p>
       <w:pPr>
-        <w:pStyle w:val="Definition"/>
-      </w:pPr>
-      <w:r>
-        <w:t xml:space="preserve">Application de gestion des sorties d'œuvres du catalogue UMGI.</w:t>
-      </w:r>
-    </w:p>
-    <w:p>
-      <w:pPr>
-        <w:pStyle w:val="Definition"/>
-      </w:pPr>
-      <w:r>
-        <w:t xml:space="preserve">Environnement : Spring, Hibernate, Java 6, Maven, Jetty, Junit, EasyMock, Oracle, framework Java propriétaire</w:t>
-      </w:r>
-    </w:p>
-    <w:p>
-      <w:pPr>
-        <w:pStyle w:val="DefinitionTerm"/>
-      </w:pPr>
-      <w:r>
-        <w:t xml:space="preserve">2009 - 2013</w:t>
-      </w:r>
-    </w:p>
-    <w:bookmarkStart w:id="26" w:name="kleegroup-le-plessis-robinson-92"/>
-    <w:p>
-      <w:pPr>
-        <w:pStyle w:val="Heading3"/>
-        <w:pStyle w:val="Definition"/>
-      </w:pPr>
-      <w:r>
-        <w:t xml:space="preserve">KleeGroup</w:t>
-      </w:r>
-      <w:r>
-        <w:t xml:space="preserve"> </w:t>
-      </w:r>
-      <w:r>
-        <w:t xml:space="preserve">Le Plessis-Robinson, 92</w:t>
-      </w:r>
-    </w:p>
-    <w:bookmarkEnd w:id="26"/>
-    <w:p>
-      <w:pPr>
-        <w:pStyle w:val="Definition"/>
-      </w:pPr>
-      <w:r>
-        <w:t xml:space="preserve">Participation à la conception technique et au développement d'applications de gestion</w:t>
-      </w:r>
-    </w:p>
-    <w:bookmarkStart w:id="27" w:name="archives-nationales-2009---2013-ingénieur-études-et-développement-puis-référent-technique"/>
-    <w:p>
-      <w:pPr>
-        <w:pStyle w:val="Heading4"/>
-        <w:pStyle w:val="Definition"/>
-      </w:pPr>
-      <w:r>
-        <w:t xml:space="preserve">Archives Nationales (2009 - 2013)</w:t>
-      </w:r>
-      <w:r>
-        <w:t xml:space="preserve"> </w:t>
-      </w:r>
-      <w:r>
-        <w:t xml:space="preserve">Ingénieur études et développement puis référent technique</w:t>
-      </w:r>
-    </w:p>
-    <w:bookmarkEnd w:id="27"/>
-    <w:p>
-      <w:pPr>
-        <w:pStyle w:val="Definition"/>
-      </w:pPr>
-      <w:r>
-        <w:t xml:space="preserve">Application de gestion des archives (précédé d'une application d'assistance au déménagement)</w:t>
+        <w:pStyle w:val="Compact"/>
+        <w:pStyle w:val="Definition"/>
+        <w:numPr>
+          <w:numId w:val="3"/>
+          <w:ilvl w:val="0"/>
+        </w:numPr>
+      </w:pPr>
+      <w:r>
+        <w:t xml:space="preserve">Participation à la refonte du SI en micro-services :</w:t>
       </w:r>
     </w:p>
     <w:p>
@@ -243,74 +156,127 @@
         <w:pStyle w:val="Definition"/>
         <w:numPr>
           <w:numId w:val="4"/>
+          <w:ilvl w:val="1"/>
+        </w:numPr>
+      </w:pPr>
+      <w:r>
+        <w:t xml:space="preserve">Brique de disponibilité (capacité de Darty à fournir les produits aux clients) avec forte contrainte de performances</w:t>
+      </w:r>
+    </w:p>
+    <w:p>
+      <w:pPr>
+        <w:pStyle w:val="Compact"/>
+        <w:pStyle w:val="Definition"/>
+        <w:numPr>
+          <w:numId w:val="4"/>
+          <w:ilvl w:val="1"/>
+        </w:numPr>
+      </w:pPr>
+      <w:r>
+        <w:t xml:space="preserve">Brique OMS (gestion du cycle de vie des commandes)</w:t>
+      </w:r>
+    </w:p>
+    <w:p>
+      <w:pPr>
+        <w:pStyle w:val="Compact"/>
+        <w:pStyle w:val="Definition"/>
+        <w:numPr>
+          <w:numId w:val="3"/>
           <w:ilvl w:val="0"/>
         </w:numPr>
       </w:pPr>
       <w:r>
-        <w:t xml:space="preserve">Développement des modules fonctionnels</w:t>
-      </w:r>
-    </w:p>
-    <w:p>
-      <w:pPr>
-        <w:pStyle w:val="Compact"/>
-        <w:pStyle w:val="Definition"/>
-        <w:numPr>
-          <w:numId w:val="4"/>
-          <w:ilvl w:val="0"/>
-        </w:numPr>
-      </w:pPr>
-      <w:r>
-        <w:t xml:space="preserve">Administration système des machines virtuelles</w:t>
-      </w:r>
-    </w:p>
-    <w:p>
-      <w:pPr>
-        <w:pStyle w:val="Compact"/>
-        <w:pStyle w:val="Definition"/>
-        <w:numPr>
-          <w:numId w:val="4"/>
-          <w:ilvl w:val="0"/>
-        </w:numPr>
-      </w:pPr>
-      <w:r>
-        <w:t xml:space="preserve">Intégration graphique</w:t>
-      </w:r>
-    </w:p>
-    <w:p>
-      <w:pPr>
-        <w:pStyle w:val="Compact"/>
-        <w:pStyle w:val="Definition"/>
-        <w:numPr>
-          <w:numId w:val="4"/>
-          <w:ilvl w:val="0"/>
-        </w:numPr>
-      </w:pPr>
-      <w:r>
-        <w:t xml:space="preserve">Industrialisation (écriture de générateurs de code, automatisation de tâches récurrentes)</w:t>
-      </w:r>
-    </w:p>
-    <w:p>
-      <w:pPr>
-        <w:pStyle w:val="Definition"/>
-      </w:pPr>
-      <w:r>
-        <w:t xml:space="preserve">Environnement : Java 6 (framework propriétaire), Tomcat / JBoss, Maven 2, Solr, Oracle, Subversion, .Net 3.5 compact sur périphériques mobiles</w:t>
-      </w:r>
-    </w:p>
-    <w:bookmarkStart w:id="28" w:name="vinci-park-2011---2012-référent-technique-en-binôme"/>
+        <w:t xml:space="preserve">Mise en place de monitoring (logs et métriques applicatives)</w:t>
+      </w:r>
+    </w:p>
+    <w:p>
+      <w:pPr>
+        <w:pStyle w:val="Definition"/>
+      </w:pPr>
+      <w:r>
+        <w:t xml:space="preserve">Environnement : Dropwizard, Guice, Java 7, FreeMarker, Guava, Jackson, Jersey, JDBI, Maven, Gradle, DB2, YourKit, Google Charts, AngularJS, Grunt, Bower, Liquibase, Elasticsearch, Logstash, Kibana, Graphite</w:t>
+      </w:r>
+    </w:p>
+    <w:bookmarkStart w:id="26" w:name="digiplug-déc.-2012---juil.-2013-ingénieur-études-et-développement"/>
     <w:p>
       <w:pPr>
         <w:pStyle w:val="Heading4"/>
         <w:pStyle w:val="Definition"/>
       </w:pPr>
       <w:r>
-        <w:t xml:space="preserve">Vinci Park (2011 - 2012)</w:t>
+        <w:t xml:space="preserve">Digiplug (déc. 2012 - juil. 2013)</w:t>
       </w:r>
       <w:r>
         <w:t xml:space="preserve"> </w:t>
       </w:r>
       <w:r>
-        <w:t xml:space="preserve">Référent technique (en binôme)</w:t>
+        <w:t xml:space="preserve">Ingénieur études et développement</w:t>
+      </w:r>
+    </w:p>
+    <w:bookmarkEnd w:id="26"/>
+    <w:p>
+      <w:pPr>
+        <w:pStyle w:val="Definition"/>
+      </w:pPr>
+      <w:r>
+        <w:t xml:space="preserve">Application de gestion des sorties d'œuvres du catalogue UMGI.</w:t>
+      </w:r>
+    </w:p>
+    <w:p>
+      <w:pPr>
+        <w:pStyle w:val="Definition"/>
+      </w:pPr>
+      <w:r>
+        <w:t xml:space="preserve">Environnement : Spring, Hibernate, Java 6, Maven, Jetty, Junit, EasyMock, Oracle, framework Java propriétaire</w:t>
+      </w:r>
+    </w:p>
+    <w:p>
+      <w:pPr>
+        <w:pStyle w:val="DefinitionTerm"/>
+      </w:pPr>
+      <w:r>
+        <w:t xml:space="preserve">2009 - 2013</w:t>
+      </w:r>
+    </w:p>
+    <w:bookmarkStart w:id="27" w:name="kleegroup-le-plessis-robinson-92"/>
+    <w:p>
+      <w:pPr>
+        <w:pStyle w:val="Heading3"/>
+        <w:pStyle w:val="Definition"/>
+      </w:pPr>
+      <w:r>
+        <w:t xml:space="preserve">KleeGroup</w:t>
+      </w:r>
+      <w:r>
+        <w:t xml:space="preserve"> </w:t>
+      </w:r>
+      <w:r>
+        <w:t xml:space="preserve">Le Plessis-Robinson, 92</w:t>
+      </w:r>
+    </w:p>
+    <w:bookmarkEnd w:id="27"/>
+    <w:p>
+      <w:pPr>
+        <w:pStyle w:val="Definition"/>
+      </w:pPr>
+      <w:r>
+        <w:t xml:space="preserve">Participation à la conception technique et au développement d'applications de gestion</w:t>
+      </w:r>
+    </w:p>
+    <w:bookmarkStart w:id="28" w:name="archives-nationales-2009---2013-ingénieur-études-et-développement-puis-référent-technique"/>
+    <w:p>
+      <w:pPr>
+        <w:pStyle w:val="Heading4"/>
+        <w:pStyle w:val="Definition"/>
+      </w:pPr>
+      <w:r>
+        <w:t xml:space="preserve">Archives Nationales (2009 - 2013)</w:t>
+      </w:r>
+      <w:r>
+        <w:t xml:space="preserve"> </w:t>
+      </w:r>
+      <w:r>
+        <w:t xml:space="preserve">Ingénieur études et développement puis référent technique</w:t>
       </w:r>
     </w:p>
     <w:bookmarkEnd w:id="28"/>
@@ -319,7 +285,7 @@
         <w:pStyle w:val="Definition"/>
       </w:pPr>
       <w:r>
-        <w:t xml:space="preserve">Application de gestion des clients, des offres et de la comptabilité</w:t>
+        <w:t xml:space="preserve">Application de gestion des archives (précédé d'une application d'assistance au déménagement)</w:t>
       </w:r>
     </w:p>
     <w:p>
@@ -332,7 +298,7 @@
         </w:numPr>
       </w:pPr>
       <w:r>
-        <w:t xml:space="preserve">Garant du modèle de données et de la qualité du code (accompagnement des développeurs, écriture de règles FxCop, relecture de code</w:t>
+        <w:t xml:space="preserve">Développement des modules fonctionnels</w:t>
       </w:r>
     </w:p>
     <w:p>
@@ -345,7 +311,7 @@
         </w:numPr>
       </w:pPr>
       <w:r>
-        <w:t xml:space="preserve">Mise en place du framework de tests (basé sur MsTest)</w:t>
+        <w:t xml:space="preserve">Administration système des machines virtuelles</w:t>
       </w:r>
     </w:p>
     <w:p>
@@ -358,31 +324,44 @@
         </w:numPr>
       </w:pPr>
       <w:r>
-        <w:t xml:space="preserve">Participation à la mise en place de l'environnement technique (cluster Windows, cluster SQL Server, Hyper-V / Virtual Machine Manager)</w:t>
-      </w:r>
-    </w:p>
-    <w:p>
-      <w:pPr>
-        <w:pStyle w:val="Definition"/>
-      </w:pPr>
-      <w:r>
-        <w:t xml:space="preserve">Environnement : .Net 4 (framework propriétaire), SQL Server 2008R2, Visual Studio 2010, PowerDesigner, CruiseControl, TFS</w:t>
-      </w:r>
-    </w:p>
-    <w:bookmarkStart w:id="29" w:name="spark-archives-février---avril-2012-ingénieur-études-et-développement"/>
+        <w:t xml:space="preserve">Intégration graphique</w:t>
+      </w:r>
+    </w:p>
+    <w:p>
+      <w:pPr>
+        <w:pStyle w:val="Compact"/>
+        <w:pStyle w:val="Definition"/>
+        <w:numPr>
+          <w:numId w:val="5"/>
+          <w:ilvl w:val="0"/>
+        </w:numPr>
+      </w:pPr>
+      <w:r>
+        <w:t xml:space="preserve">Industrialisation (écriture de générateurs de code, automatisation de tâches récurrentes)</w:t>
+      </w:r>
+    </w:p>
+    <w:p>
+      <w:pPr>
+        <w:pStyle w:val="Definition"/>
+      </w:pPr>
+      <w:r>
+        <w:t xml:space="preserve">Environnement : Java 6 (framework propriétaire), Tomcat / JBoss, Maven 2, Solr, Oracle, Subversion, .Net 3.5 compact sur périphériques mobiles</w:t>
+      </w:r>
+    </w:p>
+    <w:bookmarkStart w:id="29" w:name="vinci-park-2011---2012-référent-technique-en-binôme"/>
     <w:p>
       <w:pPr>
         <w:pStyle w:val="Heading4"/>
         <w:pStyle w:val="Definition"/>
       </w:pPr>
       <w:r>
-        <w:t xml:space="preserve">Spark Archives (février - avril 2012)</w:t>
+        <w:t xml:space="preserve">Vinci Park (2011 - 2012)</w:t>
       </w:r>
       <w:r>
         <w:t xml:space="preserve"> </w:t>
       </w:r>
       <w:r>
-        <w:t xml:space="preserve">Ingénieur études et développement</w:t>
+        <w:t xml:space="preserve">Référent technique (en binôme)</w:t>
       </w:r>
     </w:p>
     <w:bookmarkEnd w:id="29"/>
@@ -391,7 +370,7 @@
         <w:pStyle w:val="Definition"/>
       </w:pPr>
       <w:r>
-        <w:t xml:space="preserve">Progiciel de gestion d'archives</w:t>
+        <w:t xml:space="preserve">Application de gestion des clients, des offres et de la comptabilité</w:t>
       </w:r>
     </w:p>
     <w:p>
@@ -404,7 +383,7 @@
         </w:numPr>
       </w:pPr>
       <w:r>
-        <w:t xml:space="preserve">Conception technique de l'interface entre l'application de gestion et les périphériques mobiles</w:t>
+        <w:t xml:space="preserve">Garant du modèle de données et de la qualité du code (accompagnement des développeurs, écriture de règles FxCop, relecture de code</w:t>
       </w:r>
     </w:p>
     <w:p>
@@ -417,28 +396,55 @@
         </w:numPr>
       </w:pPr>
       <w:r>
-        <w:t xml:space="preserve">Participation au développement de la logique métier associée</w:t>
-      </w:r>
-    </w:p>
-    <w:p>
-      <w:pPr>
-        <w:pStyle w:val="Definition"/>
-      </w:pPr>
-      <w:r>
-        <w:t xml:space="preserve">Environnement : Java, JAXB, Maven 3, Jersey, Git</w:t>
-      </w:r>
-    </w:p>
-    <w:bookmarkStart w:id="30" w:name="transverse"/>
+        <w:t xml:space="preserve">Mise en place du framework de tests (basé sur MsTest)</w:t>
+      </w:r>
+    </w:p>
+    <w:p>
+      <w:pPr>
+        <w:pStyle w:val="Compact"/>
+        <w:pStyle w:val="Definition"/>
+        <w:numPr>
+          <w:numId w:val="6"/>
+          <w:ilvl w:val="0"/>
+        </w:numPr>
+      </w:pPr>
+      <w:r>
+        <w:t xml:space="preserve">Participation à la mise en place de l'environnement technique (cluster Windows, cluster SQL Server, Hyper-V / Virtual Machine Manager)</w:t>
+      </w:r>
+    </w:p>
+    <w:p>
+      <w:pPr>
+        <w:pStyle w:val="Definition"/>
+      </w:pPr>
+      <w:r>
+        <w:t xml:space="preserve">Environnement : .Net 4 (framework propriétaire), SQL Server 2008R2, Visual Studio 2010, PowerDesigner, CruiseControl, TFS</w:t>
+      </w:r>
+    </w:p>
+    <w:bookmarkStart w:id="30" w:name="spark-archives-février---avril-2012-ingénieur-études-et-développement"/>
     <w:p>
       <w:pPr>
         <w:pStyle w:val="Heading4"/>
         <w:pStyle w:val="Definition"/>
       </w:pPr>
       <w:r>
-        <w:t xml:space="preserve">Transverse</w:t>
+        <w:t xml:space="preserve">Spark Archives (février - avril 2012)</w:t>
+      </w:r>
+      <w:r>
+        <w:t xml:space="preserve"> </w:t>
+      </w:r>
+      <w:r>
+        <w:t xml:space="preserve">Ingénieur études et développement</w:t>
       </w:r>
     </w:p>
     <w:bookmarkEnd w:id="30"/>
+    <w:p>
+      <w:pPr>
+        <w:pStyle w:val="Definition"/>
+      </w:pPr>
+      <w:r>
+        <w:t xml:space="preserve">Progiciel de gestion d'archives</w:t>
+      </w:r>
+    </w:p>
     <w:p>
       <w:pPr>
         <w:pStyle w:val="Compact"/>
@@ -449,7 +455,7 @@
         </w:numPr>
       </w:pPr>
       <w:r>
-        <w:t xml:space="preserve">2011 - 2013 : participation au groupe de réflexion sur l'innovation interne (méthodes, recrutement, technique)</w:t>
+        <w:t xml:space="preserve">Conception technique de l'interface entre l'application de gestion et les périphériques mobiles</w:t>
       </w:r>
     </w:p>
     <w:p>
@@ -462,6 +468,51 @@
         </w:numPr>
       </w:pPr>
       <w:r>
+        <w:t xml:space="preserve">Participation au développement de la logique métier associée</w:t>
+      </w:r>
+    </w:p>
+    <w:p>
+      <w:pPr>
+        <w:pStyle w:val="Definition"/>
+      </w:pPr>
+      <w:r>
+        <w:t xml:space="preserve">Environnement : Java, JAXB, Maven 3, Jersey, Git</w:t>
+      </w:r>
+    </w:p>
+    <w:bookmarkStart w:id="31" w:name="transverse"/>
+    <w:p>
+      <w:pPr>
+        <w:pStyle w:val="Heading4"/>
+        <w:pStyle w:val="Definition"/>
+      </w:pPr>
+      <w:r>
+        <w:t xml:space="preserve">Transverse</w:t>
+      </w:r>
+    </w:p>
+    <w:bookmarkEnd w:id="31"/>
+    <w:p>
+      <w:pPr>
+        <w:pStyle w:val="Compact"/>
+        <w:pStyle w:val="Definition"/>
+        <w:numPr>
+          <w:numId w:val="8"/>
+          <w:ilvl w:val="0"/>
+        </w:numPr>
+      </w:pPr>
+      <w:r>
+        <w:t xml:space="preserve">2011 - 2013 : participation au groupe de réflexion sur l'innovation interne (méthodes, recrutement, technique)</w:t>
+      </w:r>
+    </w:p>
+    <w:p>
+      <w:pPr>
+        <w:pStyle w:val="Compact"/>
+        <w:pStyle w:val="Definition"/>
+        <w:numPr>
+          <w:numId w:val="8"/>
+          <w:ilvl w:val="0"/>
+        </w:numPr>
+      </w:pPr>
+      <w:r>
         <w:t xml:space="preserve">Juillet 2012 : mise en place du prototype d'une nouvelle plateforme d'intégration continue (Jenkins, Sonar, Squale)</w:t>
       </w:r>
     </w:p>
@@ -473,7 +524,7 @@
         <w:t xml:space="preserve">2009</w:t>
       </w:r>
     </w:p>
-    <w:bookmarkStart w:id="31" w:name="supélec"/>
+    <w:bookmarkStart w:id="32" w:name="supélec"/>
     <w:p>
       <w:pPr>
         <w:pStyle w:val="Heading3"/>
@@ -483,7 +534,7 @@
         <w:t xml:space="preserve">Supélec</w:t>
       </w:r>
     </w:p>
-    <w:bookmarkEnd w:id="31"/>
+    <w:bookmarkEnd w:id="32"/>
     <w:p>
       <w:pPr>
         <w:pStyle w:val="Definition"/>
@@ -506,7 +557,7 @@
         <w:t xml:space="preserve">Environnement : Python, OpenLDAP, SVN</w:t>
       </w:r>
     </w:p>
-    <w:bookmarkStart w:id="32" w:name="formation"/>
+    <w:bookmarkStart w:id="33" w:name="formation"/>
     <w:p>
       <w:pPr>
         <w:pStyle w:val="Heading2"/>
@@ -515,7 +566,7 @@
         <w:t xml:space="preserve">Formation</w:t>
       </w:r>
     </w:p>
-    <w:bookmarkEnd w:id="32"/>
+    <w:bookmarkEnd w:id="33"/>
     <w:p>
       <w:pPr>
         <w:pStyle w:val="DefinitionTerm"/>
@@ -636,7 +687,7 @@
         <w:t xml:space="preserve">Classe préparatoire aux grandes écoles (lycée Montesquieu, Le Mans), PCSI/PSI</w:t>
       </w:r>
     </w:p>
-    <w:bookmarkStart w:id="33" w:name="compétences"/>
+    <w:bookmarkStart w:id="34" w:name="compétences"/>
     <w:p>
       <w:pPr>
         <w:pStyle w:val="Heading2"/>
@@ -645,7 +696,7 @@
         <w:t xml:space="preserve">Compétences</w:t>
       </w:r>
     </w:p>
-    <w:bookmarkEnd w:id="33"/>
+    <w:bookmarkEnd w:id="34"/>
     <w:p>
       <w:pPr>
         <w:pStyle w:val="DefinitionTerm"/>
@@ -708,7 +759,7 @@
         <w:t xml:space="preserve">Espagnol : scolaire (lu, écrit)</w:t>
       </w:r>
     </w:p>
-    <w:bookmarkStart w:id="34" w:name="événements"/>
+    <w:bookmarkStart w:id="35" w:name="événements"/>
     <w:p>
       <w:pPr>
         <w:pStyle w:val="Heading2"/>
@@ -717,7 +768,7 @@
         <w:t xml:space="preserve">Événements</w:t>
       </w:r>
     </w:p>
-    <w:bookmarkEnd w:id="34"/>
+    <w:bookmarkEnd w:id="35"/>
     <w:p>
       <w:pPr>
         <w:pStyle w:val="DefinitionTerm"/>
@@ -782,7 +833,7 @@
         <w:t xml:space="preserve">Participation à Devoxx France (3j.)</w:t>
       </w:r>
     </w:p>
-    <w:bookmarkStart w:id="35" w:name="divers"/>
+    <w:bookmarkStart w:id="36" w:name="divers"/>
     <w:p>
       <w:pPr>
         <w:pStyle w:val="Heading2"/>
@@ -791,7 +842,7 @@
         <w:t xml:space="preserve">Divers</w:t>
       </w:r>
     </w:p>
-    <w:bookmarkEnd w:id="35"/>
+    <w:bookmarkEnd w:id="36"/>
     <w:p>
       <w:pPr>
         <w:pStyle w:val="DefinitionTerm"/>
@@ -844,7 +895,7 @@
       <w:r>
         <w:t xml:space="preserve"> </w:t>
       </w:r>
-      <w:hyperlink r:id="rId36">
+      <w:hyperlink r:id="rId37">
         <w:r>
           <w:rPr>
             <w:rStyle w:val="Link"/>
@@ -861,7 +912,7 @@
       <w:r>
         <w:t xml:space="preserve"> </w:t>
       </w:r>
-      <w:hyperlink r:id="rId37">
+      <w:hyperlink r:id="rId38">
         <w:r>
           <w:rPr>
             <w:rStyle w:val="Link"/>
@@ -881,7 +932,7 @@
 <file path=word/numbering.xml><?xml version="1.0" encoding="utf-8"?>
 <w:numbering xmlns:w="http://schemas.openxmlformats.org/wordprocessingml/2006/main">
   <w:abstractNum w:abstractNumId="0">
-    <w:nsid w:val="b79daec7"/>
+    <w:nsid w:val="ef32a55a"/>
     <w:multiLevelType w:val="multilevel"/>
     <w:lvl w:ilvl="0">
       <w:numFmt w:val="bullet"/>
@@ -962,7 +1013,7 @@
     </w:lvl>
   </w:abstractNum>
   <w:abstractNum w:abstractNumId="2">
-    <w:nsid w:val="11925b91"/>
+    <w:nsid w:val="f50bbcf7"/>
     <w:multiLevelType w:val="multilevel"/>
     <w:lvl w:ilvl="0">
       <w:numFmt w:val="bullet"/>
@@ -1061,6 +1112,9 @@
     <w:abstractNumId w:val="2"/>
   </w:num>
   <w:num w:numId="7">
+    <w:abstractNumId w:val="2"/>
+  </w:num>
+  <w:num w:numId="8">
     <w:abstractNumId w:val="2"/>
   </w:num>
 </w:numbering>

</xml_diff>

<commit_message>
typo : date de fin chez Klee.
</commit_message>
<xml_diff>
--- a/dericbourg_alban_cv.docx
+++ b/dericbourg_alban_cv.docx
@@ -49,7 +49,7 @@
         <w:pStyle w:val="DefinitionTerm"/>
       </w:pPr>
       <w:r>
-        <w:t xml:space="preserve">Depuis 2013</w:t>
+        <w:t xml:space="preserve">Depuis 2012</w:t>
       </w:r>
     </w:p>
     <w:bookmarkStart w:id="23" w:name="ippon-technologies-paris"/>
@@ -235,7 +235,7 @@
         <w:pStyle w:val="DefinitionTerm"/>
       </w:pPr>
       <w:r>
-        <w:t xml:space="preserve">2009 - 2013</w:t>
+        <w:t xml:space="preserve">2009 - 2012</w:t>
       </w:r>
     </w:p>
     <w:bookmarkStart w:id="27" w:name="kleegroup-le-plessis-robinson-92"/>
@@ -263,14 +263,14 @@
         <w:t xml:space="preserve">Participation à la conception technique et au développement d'applications de gestion</w:t>
       </w:r>
     </w:p>
-    <w:bookmarkStart w:id="28" w:name="archives-nationales-2009---2013-ingénieur-études-et-développement-puis-référent-technique"/>
+    <w:bookmarkStart w:id="28" w:name="archives-nationales-2009---2012-ingénieur-études-et-développement-puis-référent-technique"/>
     <w:p>
       <w:pPr>
         <w:pStyle w:val="Heading4"/>
         <w:pStyle w:val="Definition"/>
       </w:pPr>
       <w:r>
-        <w:t xml:space="preserve">Archives Nationales (2009 - 2013)</w:t>
+        <w:t xml:space="preserve">Archives Nationales (2009 - 2012)</w:t>
       </w:r>
       <w:r>
         <w:t xml:space="preserve"> </w:t>
@@ -500,7 +500,7 @@
         </w:numPr>
       </w:pPr>
       <w:r>
-        <w:t xml:space="preserve">2011 - 2013 : participation au groupe de réflexion sur l'innovation interne (méthodes, recrutement, technique)</w:t>
+        <w:t xml:space="preserve">2011 - 2012 : participation au groupe de réflexion sur l'innovation interne (méthodes, recrutement, technique)</w:t>
       </w:r>
     </w:p>
     <w:p>
@@ -932,7 +932,7 @@
 <file path=word/numbering.xml><?xml version="1.0" encoding="utf-8"?>
 <w:numbering xmlns:w="http://schemas.openxmlformats.org/wordprocessingml/2006/main">
   <w:abstractNum w:abstractNumId="0">
-    <w:nsid w:val="ef32a55a"/>
+    <w:nsid w:val="7634ebf4"/>
     <w:multiLevelType w:val="multilevel"/>
     <w:lvl w:ilvl="0">
       <w:numFmt w:val="bullet"/>
@@ -1013,7 +1013,7 @@
     </w:lvl>
   </w:abstractNum>
   <w:abstractNum w:abstractNumId="2">
-    <w:nsid w:val="f50bbcf7"/>
+    <w:nsid w:val="75de7523"/>
     <w:multiLevelType w:val="multilevel"/>
     <w:lvl w:ilvl="0">
       <w:numFmt w:val="bullet"/>

</xml_diff>

<commit_message>
bugfix: saut de ligne.
</commit_message>
<xml_diff>
--- a/dericbourg_alban_cv.docx
+++ b/dericbourg_alban_cv.docx
@@ -766,7 +766,13 @@
         <w:br w:type="textWrapping"/>
       </w:r>
       <w:r>
-        <w:t xml:space="preserve">Outils : Maven, Ant, SVN, Git, TFS, Hudson/Jenkins, Sonar, Nexus SGBD : Oracle, MySQL, SQL Server, MongoDB</w:t>
+        <w:t xml:space="preserve">Outils : Maven, Ant, SVN, Git, TFS, Hudson/Jenkins, Sonar, Nexus</w:t>
+      </w:r>
+      <w:r>
+        <w:br w:type="textWrapping"/>
+      </w:r>
+      <w:r>
+        <w:t xml:space="preserve">SGBD : Oracle, MySQL, SQL Server, MongoDB</w:t>
       </w:r>
       <w:r>
         <w:br w:type="textWrapping"/>
@@ -970,7 +976,7 @@
 <file path=word/numbering.xml><?xml version="1.0" encoding="utf-8"?>
 <w:numbering xmlns:w="http://schemas.openxmlformats.org/wordprocessingml/2006/main">
   <w:abstractNum w:abstractNumId="0">
-    <w:nsid w:val="40436e18"/>
+    <w:nsid w:val="1f4e5e7a"/>
     <w:multiLevelType w:val="multilevel"/>
     <w:lvl w:ilvl="0">
       <w:numFmt w:val="bullet"/>
@@ -1051,7 +1057,7 @@
     </w:lvl>
   </w:abstractNum>
   <w:abstractNum w:abstractNumId="2">
-    <w:nsid w:val="2bb211b9"/>
+    <w:nsid w:val="d6a14c77"/>
     <w:multiLevelType w:val="multilevel"/>
     <w:lvl w:ilvl="0">
       <w:numFmt w:val="bullet"/>

</xml_diff>

<commit_message>
Suppression de technos plus utilisées.
</commit_message>
<xml_diff>
--- a/dericbourg_alban_cv.docx
+++ b/dericbourg_alban_cv.docx
@@ -766,7 +766,7 @@
         <w:br w:type="textWrapping"/>
       </w:r>
       <w:r>
-        <w:t xml:space="preserve">Outils : Maven, Ant, SVN, Git, TFS, Hudson/Jenkins, Sonar, Nexus</w:t>
+        <w:t xml:space="preserve">Outils : Maven, Ant, SVN, Git, Jenkins, Sonar, Nexus, Docker</w:t>
       </w:r>
       <w:r>
         <w:br w:type="textWrapping"/>
@@ -976,7 +976,7 @@
 <file path=word/numbering.xml><?xml version="1.0" encoding="utf-8"?>
 <w:numbering xmlns:w="http://schemas.openxmlformats.org/wordprocessingml/2006/main">
   <w:abstractNum w:abstractNumId="0">
-    <w:nsid w:val="1f4e5e7a"/>
+    <w:nsid w:val="e6c13dbe"/>
     <w:multiLevelType w:val="multilevel"/>
     <w:lvl w:ilvl="0">
       <w:numFmt w:val="bullet"/>
@@ -1057,7 +1057,7 @@
     </w:lvl>
   </w:abstractNum>
   <w:abstractNum w:abstractNumId="2">
-    <w:nsid w:val="d6a14c77"/>
+    <w:nsid w:val="5ea7d394"/>
     <w:multiLevelType w:val="multilevel"/>
     <w:lvl w:ilvl="0">
       <w:numFmt w:val="bullet"/>

</xml_diff>

<commit_message>
Parce que j'ai fait un peu de PostgreSQL.
Mais juste un peu. Si vous lisez ça, vous ne me posez pas
trop de questions, hein ?

Merci, merci du fond du cœur.
</commit_message>
<xml_diff>
--- a/dericbourg_alban_cv.docx
+++ b/dericbourg_alban_cv.docx
@@ -772,7 +772,7 @@
         <w:br w:type="textWrapping"/>
       </w:r>
       <w:r>
-        <w:t xml:space="preserve">SGBD : Oracle, MySQL, SQL Server, MongoDB</w:t>
+        <w:t xml:space="preserve">SGBD : Oracle, MySQL, PostgreSQL, SQL Server, MongoDB</w:t>
       </w:r>
       <w:r>
         <w:br w:type="textWrapping"/>
@@ -976,7 +976,7 @@
 <file path=word/numbering.xml><?xml version="1.0" encoding="utf-8"?>
 <w:numbering xmlns:w="http://schemas.openxmlformats.org/wordprocessingml/2006/main">
   <w:abstractNum w:abstractNumId="0">
-    <w:nsid w:val="e6c13dbe"/>
+    <w:nsid w:val="6627e766"/>
     <w:multiLevelType w:val="multilevel"/>
     <w:lvl w:ilvl="0">
       <w:numFmt w:val="bullet"/>
@@ -1057,7 +1057,7 @@
     </w:lvl>
   </w:abstractNum>
   <w:abstractNum w:abstractNumId="2">
-    <w:nsid w:val="5ea7d394"/>
+    <w:nsid w:val="dbe90733"/>
     <w:multiLevelType w:val="multilevel"/>
     <w:lvl w:ilvl="0">
       <w:numFmt w:val="bullet"/>

</xml_diff>

<commit_message>
Play ne s'appelle plus Play!.
</commit_message>
<xml_diff>
--- a/dericbourg_alban_cv.docx
+++ b/dericbourg_alban_cv.docx
@@ -147,15 +147,15 @@
         <w:t xml:space="preserve"> </w:t>
       </w:r>
       <w:r>
-        <w:t xml:space="preserve">des applications Play!)</w:t>
-      </w:r>
-    </w:p>
-    <w:p>
-      <w:pPr>
-        <w:pStyle w:val="Definition"/>
-      </w:pPr>
-      <w:r>
-        <w:t xml:space="preserve">Environnement : Git, Jenkins, Sonar, Artifactory, Redmine, Gitlab, Android, Play! Framework</w:t>
+        <w:t xml:space="preserve">des applications Play)</w:t>
+      </w:r>
+    </w:p>
+    <w:p>
+      <w:pPr>
+        <w:pStyle w:val="Definition"/>
+      </w:pPr>
+      <w:r>
+        <w:t xml:space="preserve">Environnement : Git, Jenkins, Sonar, Artifactory, Redmine, Gitlab, Android, Play Framework</w:t>
       </w:r>
     </w:p>
     <w:bookmarkStart w:id="25" w:name="darty-juil.-2013---oct.-2014-ingénieur-études-et-développement"/>
@@ -760,7 +760,7 @@
         <w:br w:type="textWrapping"/>
       </w:r>
       <w:r>
-        <w:t xml:space="preserve">Frameworks : Spring, Guice, Jersey, JPA, Play!, AngularJS, JQuery</w:t>
+        <w:t xml:space="preserve">Frameworks : Spring, Guice, Jersey, JPA, Play, AngularJS, JQuery</w:t>
       </w:r>
       <w:r>
         <w:br w:type="textWrapping"/>
@@ -976,7 +976,7 @@
 <file path=word/numbering.xml><?xml version="1.0" encoding="utf-8"?>
 <w:numbering xmlns:w="http://schemas.openxmlformats.org/wordprocessingml/2006/main">
   <w:abstractNum w:abstractNumId="0">
-    <w:nsid w:val="cb185c90"/>
+    <w:nsid w:val="8606ca3f"/>
     <w:multiLevelType w:val="multilevel"/>
     <w:lvl w:ilvl="0">
       <w:numFmt w:val="bullet"/>
@@ -1057,7 +1057,7 @@
     </w:lvl>
   </w:abstractNum>
   <w:abstractNum w:abstractNumId="2">
-    <w:nsid w:val="9f66a414"/>
+    <w:nsid w:val="4ba63e84"/>
     <w:multiLevelType w:val="multilevel"/>
     <w:lvl w:ilvl="0">
       <w:numFmt w:val="bullet"/>

</xml_diff>

<commit_message>
Let's forget some bad stuff.
</commit_message>
<xml_diff>
--- a/dericbourg_alban_cv.docx
+++ b/dericbourg_alban_cv.docx
@@ -748,31 +748,37 @@
         <w:pStyle w:val="Definition"/>
       </w:pPr>
       <w:r>
-        <w:t xml:space="preserve">Langages : Java, Scala, C#, Python, SQL, shell (Bash), HTML, CSS</w:t>
+        <w:t xml:space="preserve">Langages : Java, Scala, C#, Python, SQL, shell (Bash)</w:t>
       </w:r>
       <w:r>
         <w:br w:type="textWrapping"/>
       </w:r>
       <w:r>
+        <w:t xml:space="preserve">Web : HTML/XHTML, CSS</w:t>
+      </w:r>
+      <w:r>
+        <w:br w:type="textWrapping"/>
+      </w:r>
+      <w:r>
         <w:t xml:space="preserve">Systèmes d'exploitation : Unix/Linux (Arch, Debian, CentOS), Windows</w:t>
       </w:r>
       <w:r>
         <w:br w:type="textWrapping"/>
       </w:r>
       <w:r>
-        <w:t xml:space="preserve">Frameworks : Spring, Guice, Jersey, JPA, Play, AngularJS, JQuery</w:t>
+        <w:t xml:space="preserve">Frameworks : Spring, Guice, Jersey, Play, AngularJS, JQuery</w:t>
       </w:r>
       <w:r>
         <w:br w:type="textWrapping"/>
       </w:r>
       <w:r>
-        <w:t xml:space="preserve">Outils : Maven, Ant, SVN, Git, Jenkins, Sonar, Nexus, Docker</w:t>
+        <w:t xml:space="preserve">Outils : Maven, Git, SVN, Jenkins, Sonar, Nexus, Artifactory, Docker</w:t>
       </w:r>
       <w:r>
         <w:br w:type="textWrapping"/>
       </w:r>
       <w:r>
-        <w:t xml:space="preserve">SGBD : Oracle, MySQL, PostgreSQL, SQL Server, MongoDB</w:t>
+        <w:t xml:space="preserve">SGBD : Oracle, MySQL, PostgreSQL, SQL Server, MongoDB, Cassandra</w:t>
       </w:r>
       <w:r>
         <w:br w:type="textWrapping"/>
@@ -976,7 +982,7 @@
 <file path=word/numbering.xml><?xml version="1.0" encoding="utf-8"?>
 <w:numbering xmlns:w="http://schemas.openxmlformats.org/wordprocessingml/2006/main">
   <w:abstractNum w:abstractNumId="0">
-    <w:nsid w:val="b1bdcbed"/>
+    <w:nsid w:val="45965cc5"/>
     <w:multiLevelType w:val="multilevel"/>
     <w:lvl w:ilvl="0">
       <w:numFmt w:val="bullet"/>
@@ -1057,7 +1063,7 @@
     </w:lvl>
   </w:abstractNum>
   <w:abstractNum w:abstractNumId="2">
-    <w:nsid w:val="47a95a4b"/>
+    <w:nsid w:val="cab0ba53"/>
     <w:multiLevelType w:val="multilevel"/>
     <w:lvl w:ilvl="0">
       <w:numFmt w:val="bullet"/>

</xml_diff>